<commit_message>
Finished Chapter 3 Readthrough
</commit_message>
<xml_diff>
--- a/Chapter_3.docx
+++ b/Chapter_3.docx
@@ -60,7 +60,7 @@
         </w:p>
       </w:sdtContent>
     </w:sdt>
-    <w:bookmarkStart w:id="36" w:name="chapter-3-wrangling-census-data"/>
+    <w:bookmarkStart w:id="38" w:name="chapter-3-wrangling-census-data"/>
     <w:p>
       <w:pPr>
         <w:pStyle w:val="Heading1"/>
@@ -10525,7 +10525,7 @@
     <w:bookmarkEnd w:id="29"/>
     <w:bookmarkEnd w:id="30"/>
     <w:bookmarkEnd w:id="31"/>
-    <w:bookmarkStart w:id="35" w:name="handling-margins-of-error-in-acs"/>
+    <w:bookmarkStart w:id="36" w:name="handling-margins-of-error-in-acs"/>
     <w:p>
       <w:pPr>
         <w:pStyle w:val="Heading2"/>
@@ -12583,7 +12583,7 @@
       </w:r>
     </w:p>
     <w:bookmarkEnd w:id="33"/>
-    <w:bookmarkStart w:id="34" w:name="calculating-group-wise-margins-of-error"/>
+    <w:bookmarkStart w:id="35" w:name="calculating-group-wise-margins-of-error"/>
     <w:p>
       <w:pPr>
         <w:pStyle w:val="Heading3"/>
@@ -12592,9 +12592,1872 @@
         <w:t xml:space="preserve">Calculating Group-wise margins of error</w:t>
       </w:r>
     </w:p>
-    <w:bookmarkEnd w:id="34"/>
+    <w:p>
+      <w:pPr>
+        <w:numPr>
+          <w:ilvl w:val="0"/>
+          <w:numId w:val="1069"/>
+        </w:numPr>
+      </w:pPr>
+      <w:r>
+        <w:t xml:space="preserve">In the previous example, smaller age bands have too much uncertainty due to the Estimate/MOE ratio</w:t>
+      </w:r>
+    </w:p>
+    <w:p>
+      <w:pPr>
+        <w:numPr>
+          <w:ilvl w:val="0"/>
+          <w:numId w:val="1069"/>
+        </w:numPr>
+      </w:pPr>
+      <w:r>
+        <w:t xml:space="preserve">We can aggregate upward to a derived variable that is a sum of the bands for a single</w:t>
+      </w:r>
+      <w:r>
+        <w:t xml:space="preserve"> </w:t>
+      </w:r>
+      <w:r>
+        <w:t xml:space="preserve">“</w:t>
+      </w:r>
+      <w:r>
+        <w:t xml:space="preserve">population aged 65 and older</w:t>
+      </w:r>
+      <w:r>
+        <w:t xml:space="preserve">”</w:t>
+      </w:r>
+      <w:r>
+        <w:t xml:space="preserve"> </w:t>
+      </w:r>
+      <w:r>
+        <w:t xml:space="preserve">for each represented sex.</w:t>
+      </w:r>
+    </w:p>
+    <w:p>
+      <w:pPr>
+        <w:numPr>
+          <w:ilvl w:val="0"/>
+          <w:numId w:val="1000"/>
+        </w:numPr>
+        <w:pStyle w:val="SourceCode"/>
+      </w:pPr>
+      <w:r>
+        <w:rPr>
+          <w:rStyle w:val="InformationTok"/>
+        </w:rPr>
+        <w:t xml:space="preserve">```{r}</w:t>
+      </w:r>
+      <w:r>
+        <w:br/>
+      </w:r>
+      <w:r>
+        <w:rPr>
+          <w:rStyle w:val="NormalTok"/>
+        </w:rPr>
+        <w:t xml:space="preserve">salt_lake_grouped </w:t>
+      </w:r>
+      <w:r>
+        <w:rPr>
+          <w:rStyle w:val="OtherTok"/>
+        </w:rPr>
+        <w:t xml:space="preserve">&lt;-</w:t>
+      </w:r>
+      <w:r>
+        <w:rPr>
+          <w:rStyle w:val="NormalTok"/>
+        </w:rPr>
+        <w:t xml:space="preserve"> salt_lake </w:t>
+      </w:r>
+      <w:r>
+        <w:rPr>
+          <w:rStyle w:val="SpecialCharTok"/>
+        </w:rPr>
+        <w:t xml:space="preserve">%&gt;%</w:t>
+      </w:r>
+      <w:r>
+        <w:rPr>
+          <w:rStyle w:val="NormalTok"/>
+        </w:rPr>
+        <w:t xml:space="preserve"> </w:t>
+      </w:r>
+      <w:r>
+        <w:br/>
+      </w:r>
+      <w:r>
+        <w:rPr>
+          <w:rStyle w:val="NormalTok"/>
+        </w:rPr>
+        <w:t xml:space="preserve">  </w:t>
+      </w:r>
+      <w:r>
+        <w:rPr>
+          <w:rStyle w:val="FunctionTok"/>
+        </w:rPr>
+        <w:t xml:space="preserve">mutate</w:t>
+      </w:r>
+      <w:r>
+        <w:rPr>
+          <w:rStyle w:val="NormalTok"/>
+        </w:rPr>
+        <w:t xml:space="preserve">(</w:t>
+      </w:r>
+      <w:r>
+        <w:rPr>
+          <w:rStyle w:val="AttributeTok"/>
+        </w:rPr>
+        <w:t xml:space="preserve">sex =</w:t>
+      </w:r>
+      <w:r>
+        <w:rPr>
+          <w:rStyle w:val="NormalTok"/>
+        </w:rPr>
+        <w:t xml:space="preserve"> </w:t>
+      </w:r>
+      <w:r>
+        <w:rPr>
+          <w:rStyle w:val="FunctionTok"/>
+        </w:rPr>
+        <w:t xml:space="preserve">case_when</w:t>
+      </w:r>
+      <w:r>
+        <w:rPr>
+          <w:rStyle w:val="NormalTok"/>
+        </w:rPr>
+        <w:t xml:space="preserve">(</w:t>
+      </w:r>
+      <w:r>
+        <w:br/>
+      </w:r>
+      <w:r>
+        <w:rPr>
+          <w:rStyle w:val="NormalTok"/>
+        </w:rPr>
+        <w:t xml:space="preserve">    </w:t>
+      </w:r>
+      <w:r>
+        <w:rPr>
+          <w:rStyle w:val="FunctionTok"/>
+        </w:rPr>
+        <w:t xml:space="preserve">str_sub</w:t>
+      </w:r>
+      <w:r>
+        <w:rPr>
+          <w:rStyle w:val="NormalTok"/>
+        </w:rPr>
+        <w:t xml:space="preserve">(variable, </w:t>
+      </w:r>
+      <w:r>
+        <w:rPr>
+          <w:rStyle w:val="AttributeTok"/>
+        </w:rPr>
+        <w:t xml:space="preserve">start =</w:t>
+      </w:r>
+      <w:r>
+        <w:rPr>
+          <w:rStyle w:val="NormalTok"/>
+        </w:rPr>
+        <w:t xml:space="preserve"> </w:t>
+      </w:r>
+      <w:r>
+        <w:rPr>
+          <w:rStyle w:val="SpecialCharTok"/>
+        </w:rPr>
+        <w:t xml:space="preserve">-</w:t>
+      </w:r>
+      <w:r>
+        <w:rPr>
+          <w:rStyle w:val="DecValTok"/>
+        </w:rPr>
+        <w:t xml:space="preserve">2</w:t>
+      </w:r>
+      <w:r>
+        <w:rPr>
+          <w:rStyle w:val="NormalTok"/>
+        </w:rPr>
+        <w:t xml:space="preserve">) </w:t>
+      </w:r>
+      <w:r>
+        <w:rPr>
+          <w:rStyle w:val="SpecialCharTok"/>
+        </w:rPr>
+        <w:t xml:space="preserve">&lt;</w:t>
+      </w:r>
+      <w:r>
+        <w:rPr>
+          <w:rStyle w:val="NormalTok"/>
+        </w:rPr>
+        <w:t xml:space="preserve"> </w:t>
+      </w:r>
+      <w:r>
+        <w:rPr>
+          <w:rStyle w:val="StringTok"/>
+        </w:rPr>
+        <w:t xml:space="preserve">"26"</w:t>
+      </w:r>
+      <w:r>
+        <w:rPr>
+          <w:rStyle w:val="NormalTok"/>
+        </w:rPr>
+        <w:t xml:space="preserve"> </w:t>
+      </w:r>
+      <w:r>
+        <w:rPr>
+          <w:rStyle w:val="SpecialCharTok"/>
+        </w:rPr>
+        <w:t xml:space="preserve">~</w:t>
+      </w:r>
+      <w:r>
+        <w:rPr>
+          <w:rStyle w:val="NormalTok"/>
+        </w:rPr>
+        <w:t xml:space="preserve"> </w:t>
+      </w:r>
+      <w:r>
+        <w:rPr>
+          <w:rStyle w:val="StringTok"/>
+        </w:rPr>
+        <w:t xml:space="preserve">"Male"</w:t>
+      </w:r>
+      <w:r>
+        <w:rPr>
+          <w:rStyle w:val="NormalTok"/>
+        </w:rPr>
+        <w:t xml:space="preserve">,</w:t>
+      </w:r>
+      <w:r>
+        <w:br/>
+      </w:r>
+      <w:r>
+        <w:rPr>
+          <w:rStyle w:val="NormalTok"/>
+        </w:rPr>
+        <w:t xml:space="preserve">    </w:t>
+      </w:r>
+      <w:r>
+        <w:rPr>
+          <w:rStyle w:val="ConstantTok"/>
+        </w:rPr>
+        <w:t xml:space="preserve">TRUE</w:t>
+      </w:r>
+      <w:r>
+        <w:rPr>
+          <w:rStyle w:val="NormalTok"/>
+        </w:rPr>
+        <w:t xml:space="preserve"> </w:t>
+      </w:r>
+      <w:r>
+        <w:rPr>
+          <w:rStyle w:val="SpecialCharTok"/>
+        </w:rPr>
+        <w:t xml:space="preserve">~</w:t>
+      </w:r>
+      <w:r>
+        <w:rPr>
+          <w:rStyle w:val="NormalTok"/>
+        </w:rPr>
+        <w:t xml:space="preserve"> </w:t>
+      </w:r>
+      <w:r>
+        <w:rPr>
+          <w:rStyle w:val="StringTok"/>
+        </w:rPr>
+        <w:t xml:space="preserve">"Female"</w:t>
+      </w:r>
+      <w:r>
+        <w:br/>
+      </w:r>
+      <w:r>
+        <w:rPr>
+          <w:rStyle w:val="NormalTok"/>
+        </w:rPr>
+        <w:t xml:space="preserve">  )) </w:t>
+      </w:r>
+      <w:r>
+        <w:rPr>
+          <w:rStyle w:val="SpecialCharTok"/>
+        </w:rPr>
+        <w:t xml:space="preserve">%&gt;%</w:t>
+      </w:r>
+      <w:r>
+        <w:rPr>
+          <w:rStyle w:val="NormalTok"/>
+        </w:rPr>
+        <w:t xml:space="preserve"> </w:t>
+      </w:r>
+      <w:r>
+        <w:br/>
+      </w:r>
+      <w:r>
+        <w:rPr>
+          <w:rStyle w:val="NormalTok"/>
+        </w:rPr>
+        <w:t xml:space="preserve">  </w:t>
+      </w:r>
+      <w:r>
+        <w:rPr>
+          <w:rStyle w:val="FunctionTok"/>
+        </w:rPr>
+        <w:t xml:space="preserve">group_by</w:t>
+      </w:r>
+      <w:r>
+        <w:rPr>
+          <w:rStyle w:val="NormalTok"/>
+        </w:rPr>
+        <w:t xml:space="preserve">(GEOID, sex) </w:t>
+      </w:r>
+      <w:r>
+        <w:rPr>
+          <w:rStyle w:val="SpecialCharTok"/>
+        </w:rPr>
+        <w:t xml:space="preserve">%&gt;%</w:t>
+      </w:r>
+      <w:r>
+        <w:rPr>
+          <w:rStyle w:val="NormalTok"/>
+        </w:rPr>
+        <w:t xml:space="preserve"> </w:t>
+      </w:r>
+      <w:r>
+        <w:br/>
+      </w:r>
+      <w:r>
+        <w:rPr>
+          <w:rStyle w:val="NormalTok"/>
+        </w:rPr>
+        <w:t xml:space="preserve">  </w:t>
+      </w:r>
+      <w:r>
+        <w:rPr>
+          <w:rStyle w:val="FunctionTok"/>
+        </w:rPr>
+        <w:t xml:space="preserve">summarize</w:t>
+      </w:r>
+      <w:r>
+        <w:rPr>
+          <w:rStyle w:val="NormalTok"/>
+        </w:rPr>
+        <w:t xml:space="preserve">(</w:t>
+      </w:r>
+      <w:r>
+        <w:rPr>
+          <w:rStyle w:val="AttributeTok"/>
+        </w:rPr>
+        <w:t xml:space="preserve">sum_est =</w:t>
+      </w:r>
+      <w:r>
+        <w:rPr>
+          <w:rStyle w:val="NormalTok"/>
+        </w:rPr>
+        <w:t xml:space="preserve"> </w:t>
+      </w:r>
+      <w:r>
+        <w:rPr>
+          <w:rStyle w:val="FunctionTok"/>
+        </w:rPr>
+        <w:t xml:space="preserve">sum</w:t>
+      </w:r>
+      <w:r>
+        <w:rPr>
+          <w:rStyle w:val="NormalTok"/>
+        </w:rPr>
+        <w:t xml:space="preserve">(estimate),</w:t>
+      </w:r>
+      <w:r>
+        <w:br/>
+      </w:r>
+      <w:r>
+        <w:rPr>
+          <w:rStyle w:val="NormalTok"/>
+        </w:rPr>
+        <w:t xml:space="preserve">            </w:t>
+      </w:r>
+      <w:r>
+        <w:rPr>
+          <w:rStyle w:val="AttributeTok"/>
+        </w:rPr>
+        <w:t xml:space="preserve">sum_moe =</w:t>
+      </w:r>
+      <w:r>
+        <w:rPr>
+          <w:rStyle w:val="NormalTok"/>
+        </w:rPr>
+        <w:t xml:space="preserve"> </w:t>
+      </w:r>
+      <w:r>
+        <w:rPr>
+          <w:rStyle w:val="FunctionTok"/>
+        </w:rPr>
+        <w:t xml:space="preserve">moe_sum</w:t>
+      </w:r>
+      <w:r>
+        <w:rPr>
+          <w:rStyle w:val="NormalTok"/>
+        </w:rPr>
+        <w:t xml:space="preserve">(moe, estimate))</w:t>
+      </w:r>
+      <w:r>
+        <w:br/>
+      </w:r>
+      <w:r>
+        <w:rPr>
+          <w:rStyle w:val="InformationTok"/>
+        </w:rPr>
+        <w:t xml:space="preserve">```</w:t>
+      </w:r>
+    </w:p>
+    <w:p>
+      <w:pPr>
+        <w:numPr>
+          <w:ilvl w:val="0"/>
+          <w:numId w:val="1000"/>
+        </w:numPr>
+        <w:pStyle w:val="SourceCode"/>
+      </w:pPr>
+      <w:r>
+        <w:rPr>
+          <w:rStyle w:val="VerbatimChar"/>
+        </w:rPr>
+        <w:t xml:space="preserve">`summarise()` has grouped output by 'GEOID'. You can override using the</w:t>
+      </w:r>
+      <w:r>
+        <w:br/>
+      </w:r>
+      <w:r>
+        <w:rPr>
+          <w:rStyle w:val="VerbatimChar"/>
+        </w:rPr>
+        <w:t xml:space="preserve">`.groups` argument.</w:t>
+      </w:r>
+    </w:p>
+    <w:p>
+      <w:pPr>
+        <w:numPr>
+          <w:ilvl w:val="0"/>
+          <w:numId w:val="1000"/>
+        </w:numPr>
+        <w:pStyle w:val="SourceCode"/>
+      </w:pPr>
+      <w:r>
+        <w:rPr>
+          <w:rStyle w:val="InformationTok"/>
+        </w:rPr>
+        <w:t xml:space="preserve">```{r}</w:t>
+      </w:r>
+      <w:r>
+        <w:br/>
+      </w:r>
+      <w:r>
+        <w:rPr>
+          <w:rStyle w:val="NormalTok"/>
+        </w:rPr>
+        <w:t xml:space="preserve">salt_lake_grouped</w:t>
+      </w:r>
+      <w:r>
+        <w:br/>
+      </w:r>
+      <w:r>
+        <w:rPr>
+          <w:rStyle w:val="InformationTok"/>
+        </w:rPr>
+        <w:t xml:space="preserve">```</w:t>
+      </w:r>
+    </w:p>
+    <w:p>
+      <w:pPr>
+        <w:numPr>
+          <w:ilvl w:val="0"/>
+          <w:numId w:val="1000"/>
+        </w:numPr>
+        <w:pStyle w:val="SourceCode"/>
+      </w:pPr>
+      <w:r>
+        <w:rPr>
+          <w:rStyle w:val="VerbatimChar"/>
+        </w:rPr>
+        <w:t xml:space="preserve"># A tibble: 502 × 4</w:t>
+      </w:r>
+      <w:r>
+        <w:br/>
+      </w:r>
+      <w:r>
+        <w:rPr>
+          <w:rStyle w:val="VerbatimChar"/>
+        </w:rPr>
+        <w:t xml:space="preserve"># Groups:   GEOID [251]</w:t>
+      </w:r>
+      <w:r>
+        <w:br/>
+      </w:r>
+      <w:r>
+        <w:rPr>
+          <w:rStyle w:val="VerbatimChar"/>
+        </w:rPr>
+        <w:t xml:space="preserve">   GEOID       sex    sum_est sum_moe</w:t>
+      </w:r>
+      <w:r>
+        <w:br/>
+      </w:r>
+      <w:r>
+        <w:rPr>
+          <w:rStyle w:val="VerbatimChar"/>
+        </w:rPr>
+        <w:t xml:space="preserve">   &lt;chr&gt;       &lt;chr&gt;    &lt;dbl&gt;   &lt;dbl&gt;</w:t>
+      </w:r>
+      <w:r>
+        <w:br/>
+      </w:r>
+      <w:r>
+        <w:rPr>
+          <w:rStyle w:val="VerbatimChar"/>
+        </w:rPr>
+        <w:t xml:space="preserve"> 1 49035100100 Female     165   171. </w:t>
+      </w:r>
+      <w:r>
+        <w:br/>
+      </w:r>
+      <w:r>
+        <w:rPr>
+          <w:rStyle w:val="VerbatimChar"/>
+        </w:rPr>
+        <w:t xml:space="preserve"> 2 49035100100 Male        64    34.4</w:t>
+      </w:r>
+      <w:r>
+        <w:br/>
+      </w:r>
+      <w:r>
+        <w:rPr>
+          <w:rStyle w:val="VerbatimChar"/>
+        </w:rPr>
+        <w:t xml:space="preserve"> 3 49035100200 Female     170    57.3</w:t>
+      </w:r>
+      <w:r>
+        <w:br/>
+      </w:r>
+      <w:r>
+        <w:rPr>
+          <w:rStyle w:val="VerbatimChar"/>
+        </w:rPr>
+        <w:t xml:space="preserve"> 4 49035100200 Male       128    47.5</w:t>
+      </w:r>
+      <w:r>
+        <w:br/>
+      </w:r>
+      <w:r>
+        <w:rPr>
+          <w:rStyle w:val="VerbatimChar"/>
+        </w:rPr>
+        <w:t xml:space="preserve"> 5 49035100306 Female     155    77.5</w:t>
+      </w:r>
+      <w:r>
+        <w:br/>
+      </w:r>
+      <w:r>
+        <w:rPr>
+          <w:rStyle w:val="VerbatimChar"/>
+        </w:rPr>
+        <w:t xml:space="preserve"> 6 49035100306 Male       136    85.5</w:t>
+      </w:r>
+      <w:r>
+        <w:br/>
+      </w:r>
+      <w:r>
+        <w:rPr>
+          <w:rStyle w:val="VerbatimChar"/>
+        </w:rPr>
+        <w:t xml:space="preserve"> 7 49035100307 Female     207    82.0</w:t>
+      </w:r>
+      <w:r>
+        <w:br/>
+      </w:r>
+      <w:r>
+        <w:rPr>
+          <w:rStyle w:val="VerbatimChar"/>
+        </w:rPr>
+        <w:t xml:space="preserve"> 8 49035100307 Male       110    58.9</w:t>
+      </w:r>
+      <w:r>
+        <w:br/>
+      </w:r>
+      <w:r>
+        <w:rPr>
+          <w:rStyle w:val="VerbatimChar"/>
+        </w:rPr>
+        <w:t xml:space="preserve"> 9 49035100308 Female     157   111. </w:t>
+      </w:r>
+      <w:r>
+        <w:br/>
+      </w:r>
+      <w:r>
+        <w:rPr>
+          <w:rStyle w:val="VerbatimChar"/>
+        </w:rPr>
+        <w:t xml:space="preserve">10 49035100308 Male        91    60.0</w:t>
+      </w:r>
+      <w:r>
+        <w:br/>
+      </w:r>
+      <w:r>
+        <w:rPr>
+          <w:rStyle w:val="VerbatimChar"/>
+        </w:rPr>
+        <w:t xml:space="preserve"># ℹ 492 more rows</w:t>
+      </w:r>
+    </w:p>
+    <w:p>
+      <w:pPr>
+        <w:pStyle w:val="FirstParagraph"/>
+      </w:pPr>
+      <w:r>
+        <w:t xml:space="preserve">To create the new tibble,</w:t>
+      </w:r>
+      <w:r>
+        <w:t xml:space="preserve"> </w:t>
+      </w:r>
+      <w:r>
+        <w:rPr>
+          <w:rStyle w:val="VerbatimChar"/>
+        </w:rPr>
+        <w:t xml:space="preserve">salt_lake_grouped</w:t>
+      </w:r>
+    </w:p>
+    <w:p>
+      <w:pPr>
+        <w:numPr>
+          <w:ilvl w:val="0"/>
+          <w:numId w:val="1070"/>
+        </w:numPr>
+      </w:pPr>
+      <w:r>
+        <w:t xml:space="preserve">We take the</w:t>
+      </w:r>
+      <w:r>
+        <w:t xml:space="preserve"> </w:t>
+      </w:r>
+      <w:r>
+        <w:rPr>
+          <w:rStyle w:val="VerbatimChar"/>
+        </w:rPr>
+        <w:t xml:space="preserve">salt_lake</w:t>
+      </w:r>
+      <w:r>
+        <w:t xml:space="preserve"> </w:t>
+      </w:r>
+      <w:r>
+        <w:t xml:space="preserve">tibble, THEN</w:t>
+      </w:r>
+    </w:p>
+    <w:p>
+      <w:pPr>
+        <w:numPr>
+          <w:ilvl w:val="0"/>
+          <w:numId w:val="1070"/>
+        </w:numPr>
+      </w:pPr>
+      <w:r>
+        <w:t xml:space="preserve">we mutate it to create a</w:t>
+      </w:r>
+      <w:r>
+        <w:t xml:space="preserve"> </w:t>
+      </w:r>
+      <w:r>
+        <w:rPr>
+          <w:rStyle w:val="VerbatimChar"/>
+        </w:rPr>
+        <w:t xml:space="preserve">sex</w:t>
+      </w:r>
+      <w:r>
+        <w:t xml:space="preserve"> </w:t>
+      </w:r>
+      <w:r>
+        <w:t xml:space="preserve">column (the process is outlined in the bullet points below) THEN,</w:t>
+      </w:r>
+    </w:p>
+    <w:p>
+      <w:pPr>
+        <w:numPr>
+          <w:ilvl w:val="1"/>
+          <w:numId w:val="1071"/>
+        </w:numPr>
+      </w:pPr>
+      <w:r>
+        <w:t xml:space="preserve">for each row in</w:t>
+      </w:r>
+      <w:r>
+        <w:t xml:space="preserve"> </w:t>
+      </w:r>
+      <w:r>
+        <w:rPr>
+          <w:rStyle w:val="VerbatimChar"/>
+        </w:rPr>
+        <w:t xml:space="preserve">variable</w:t>
+      </w:r>
+      <w:r>
+        <w:t xml:space="preserve">, the</w:t>
+      </w:r>
+      <w:r>
+        <w:t xml:space="preserve"> </w:t>
+      </w:r>
+      <w:r>
+        <w:rPr>
+          <w:rStyle w:val="VerbatimChar"/>
+        </w:rPr>
+        <w:t xml:space="preserve">case_when()</w:t>
+      </w:r>
+      <w:r>
+        <w:t xml:space="preserve"> </w:t>
+      </w:r>
+      <w:r>
+        <w:t xml:space="preserve">argument takes the final two characters of the variable id</w:t>
+      </w:r>
+    </w:p>
+    <w:p>
+      <w:pPr>
+        <w:numPr>
+          <w:ilvl w:val="1"/>
+          <w:numId w:val="1071"/>
+        </w:numPr>
+      </w:pPr>
+      <w:r>
+        <w:t xml:space="preserve">For each variable ID where the final two characters are less than</w:t>
+      </w:r>
+      <w:r>
+        <w:t xml:space="preserve"> </w:t>
+      </w:r>
+      <w:r>
+        <w:t xml:space="preserve">“</w:t>
+      </w:r>
+      <w:r>
+        <w:t xml:space="preserve">26</w:t>
+      </w:r>
+      <w:r>
+        <w:t xml:space="preserve">”</w:t>
+      </w:r>
+      <w:r>
+        <w:t xml:space="preserve">, the sex attribute is assigned the value</w:t>
+      </w:r>
+      <w:r>
+        <w:t xml:space="preserve"> </w:t>
+      </w:r>
+      <w:r>
+        <w:rPr>
+          <w:rStyle w:val="VerbatimChar"/>
+        </w:rPr>
+        <w:t xml:space="preserve">"Male"</w:t>
+      </w:r>
+    </w:p>
+    <w:p>
+      <w:pPr>
+        <w:numPr>
+          <w:ilvl w:val="1"/>
+          <w:numId w:val="1071"/>
+        </w:numPr>
+      </w:pPr>
+      <w:r>
+        <w:t xml:space="preserve">For all other variable IDs, where the final two characters are greater than or equal to</w:t>
+      </w:r>
+      <w:r>
+        <w:t xml:space="preserve"> </w:t>
+      </w:r>
+      <w:r>
+        <w:t xml:space="preserve">“</w:t>
+      </w:r>
+      <w:r>
+        <w:t xml:space="preserve">26</w:t>
+      </w:r>
+      <w:r>
+        <w:t xml:space="preserve">”</w:t>
+      </w:r>
+      <w:r>
+        <w:t xml:space="preserve"> </w:t>
+      </w:r>
+      <w:r>
+        <w:t xml:space="preserve">(in reality, they are the range 44-49), the sex attribute is assigned the value</w:t>
+      </w:r>
+      <w:r>
+        <w:t xml:space="preserve"> </w:t>
+      </w:r>
+      <w:r>
+        <w:rPr>
+          <w:rStyle w:val="VerbatimChar"/>
+        </w:rPr>
+        <w:t xml:space="preserve">"Female"</w:t>
+      </w:r>
+    </w:p>
+    <w:p>
+      <w:pPr>
+        <w:numPr>
+          <w:ilvl w:val="0"/>
+          <w:numId w:val="1070"/>
+        </w:numPr>
+      </w:pPr>
+      <w:r>
+        <w:t xml:space="preserve">we</w:t>
+      </w:r>
+      <w:r>
+        <w:t xml:space="preserve"> </w:t>
+      </w:r>
+      <w:r>
+        <w:rPr>
+          <w:rStyle w:val="VerbatimChar"/>
+        </w:rPr>
+        <w:t xml:space="preserve">group_by()</w:t>
+      </w:r>
+      <w:r>
+        <w:t xml:space="preserve"> </w:t>
+      </w:r>
+      <w:r>
+        <w:t xml:space="preserve">the data by the</w:t>
+      </w:r>
+      <w:r>
+        <w:t xml:space="preserve"> </w:t>
+      </w:r>
+      <w:r>
+        <w:rPr>
+          <w:rStyle w:val="VerbatimChar"/>
+        </w:rPr>
+        <w:t xml:space="preserve">GEOID</w:t>
+      </w:r>
+      <w:r>
+        <w:t xml:space="preserve"> </w:t>
+      </w:r>
+      <w:r>
+        <w:t xml:space="preserve">and</w:t>
+      </w:r>
+      <w:r>
+        <w:t xml:space="preserve"> </w:t>
+      </w:r>
+      <w:r>
+        <w:rPr>
+          <w:rStyle w:val="VerbatimChar"/>
+        </w:rPr>
+        <w:t xml:space="preserve">sex</w:t>
+      </w:r>
+      <w:r>
+        <w:t xml:space="preserve"> </w:t>
+      </w:r>
+      <w:r>
+        <w:t xml:space="preserve">values, THEN</w:t>
+      </w:r>
+    </w:p>
+    <w:p>
+      <w:pPr>
+        <w:numPr>
+          <w:ilvl w:val="0"/>
+          <w:numId w:val="1070"/>
+        </w:numPr>
+      </w:pPr>
+      <w:r>
+        <w:t xml:space="preserve">we</w:t>
+      </w:r>
+      <w:r>
+        <w:t xml:space="preserve"> </w:t>
+      </w:r>
+      <w:r>
+        <w:rPr>
+          <w:rStyle w:val="VerbatimChar"/>
+        </w:rPr>
+        <w:t xml:space="preserve">summarize()</w:t>
+      </w:r>
+      <w:r>
+        <w:t xml:space="preserve"> </w:t>
+      </w:r>
+      <w:r>
+        <w:t xml:space="preserve">the grouped values such that:</w:t>
+      </w:r>
+    </w:p>
+    <w:p>
+      <w:pPr>
+        <w:numPr>
+          <w:ilvl w:val="1"/>
+          <w:numId w:val="1072"/>
+        </w:numPr>
+      </w:pPr>
+      <w:r>
+        <w:rPr>
+          <w:rStyle w:val="VerbatimChar"/>
+        </w:rPr>
+        <w:t xml:space="preserve">sum_est</w:t>
+      </w:r>
+      <w:r>
+        <w:t xml:space="preserve"> </w:t>
+      </w:r>
+      <w:r>
+        <w:t xml:space="preserve">is the sum of all</w:t>
+      </w:r>
+      <w:r>
+        <w:t xml:space="preserve"> </w:t>
+      </w:r>
+      <w:r>
+        <w:rPr>
+          <w:rStyle w:val="VerbatimChar"/>
+        </w:rPr>
+        <w:t xml:space="preserve">estimate</w:t>
+      </w:r>
+      <w:r>
+        <w:t xml:space="preserve"> </w:t>
+      </w:r>
+      <w:r>
+        <w:t xml:space="preserve">for each GEOID, sex pair, and</w:t>
+      </w:r>
+    </w:p>
+    <w:p>
+      <w:pPr>
+        <w:numPr>
+          <w:ilvl w:val="1"/>
+          <w:numId w:val="1072"/>
+        </w:numPr>
+      </w:pPr>
+      <w:r>
+        <w:rPr>
+          <w:rStyle w:val="VerbatimChar"/>
+        </w:rPr>
+        <w:t xml:space="preserve">sum_moe</w:t>
+      </w:r>
+      <w:r>
+        <w:t xml:space="preserve"> </w:t>
+      </w:r>
+      <w:r>
+        <w:t xml:space="preserve">is the derived margin of error for the sum of</w:t>
+      </w:r>
+      <w:r>
+        <w:t xml:space="preserve"> </w:t>
+      </w:r>
+      <w:r>
+        <w:rPr>
+          <w:rStyle w:val="VerbatimChar"/>
+        </w:rPr>
+        <w:t xml:space="preserve">estimate</w:t>
+      </w:r>
+      <w:r>
+        <w:t xml:space="preserve">, given their existing</w:t>
+      </w:r>
+      <w:r>
+        <w:t xml:space="preserve"> </w:t>
+      </w:r>
+      <w:r>
+        <w:rPr>
+          <w:rStyle w:val="VerbatimChar"/>
+        </w:rPr>
+        <w:t xml:space="preserve">moe</w:t>
+      </w:r>
+    </w:p>
+    <w:p>
+      <w:pPr>
+        <w:pStyle w:val="FirstParagraph"/>
+      </w:pPr>
+      <w:r>
+        <w:t xml:space="preserve">Even when we do this and derive MOEs that seem more reasonable, the author brings to our attention a warning by the Census Bureau</w:t>
+      </w:r>
+    </w:p>
+    <w:p>
+      <w:pPr>
+        <w:pStyle w:val="BlockText"/>
+      </w:pPr>
+      <w:r>
+        <w:t xml:space="preserve">All [derived MOE methods] are approximations and uses should be cautious in using them. This is because these methods do not consider the correlation or covariance between the basic estimates. They may be overestimates or underestimates of the derived estimate’s standard error depending on whether the two basic estimates are highly correlated in either the positive or negative direction. As a result, the approximated standard error may not match direct calculations of standard errors or calculations obtained through other methods.</w:t>
+      </w:r>
+    </w:p>
+    <w:p>
+      <w:pPr>
+        <w:pStyle w:val="FirstParagraph"/>
+      </w:pPr>
+      <w:hyperlink r:id="rId34">
+        <w:r>
+          <w:rPr>
+            <w:rStyle w:val="Hyperlink"/>
+          </w:rPr>
+          <w:t xml:space="preserve">Instructions for Applying Statistical Testing to American Community Survey Data (US Census Bureau, 2009)</w:t>
+        </w:r>
+      </w:hyperlink>
+    </w:p>
+    <w:p>
+      <w:pPr>
+        <w:numPr>
+          <w:ilvl w:val="0"/>
+          <w:numId w:val="1073"/>
+        </w:numPr>
+      </w:pPr>
+      <w:r>
+        <w:t xml:space="preserve">it may be more fruitful to see if the ACS has the data aggregated at the level you need</w:t>
+      </w:r>
+    </w:p>
+    <w:p>
+      <w:pPr>
+        <w:numPr>
+          <w:ilvl w:val="1"/>
+          <w:numId w:val="1074"/>
+        </w:numPr>
+      </w:pPr>
+      <w:r>
+        <w:t xml:space="preserve">check the following ACS datasets:</w:t>
+      </w:r>
+    </w:p>
+    <w:p>
+      <w:pPr>
+        <w:numPr>
+          <w:ilvl w:val="2"/>
+          <w:numId w:val="1075"/>
+        </w:numPr>
+      </w:pPr>
+      <w:r>
+        <w:t xml:space="preserve">existing combined tables from the ACS</w:t>
+      </w:r>
+    </w:p>
+    <w:p>
+      <w:pPr>
+        <w:numPr>
+          <w:ilvl w:val="2"/>
+          <w:numId w:val="1075"/>
+        </w:numPr>
+      </w:pPr>
+      <w:r>
+        <w:t xml:space="preserve">Data Profile</w:t>
+      </w:r>
+    </w:p>
+    <w:p>
+      <w:pPr>
+        <w:numPr>
+          <w:ilvl w:val="2"/>
+          <w:numId w:val="1075"/>
+        </w:numPr>
+      </w:pPr>
+      <w:r>
+        <w:t xml:space="preserve">Subject Tables</w:t>
+      </w:r>
+    </w:p>
+    <w:p>
+      <w:pPr>
+        <w:numPr>
+          <w:ilvl w:val="2"/>
+          <w:numId w:val="1075"/>
+        </w:numPr>
+      </w:pPr>
+      <w:r>
+        <w:t xml:space="preserve">use your own aggregation and MOE estimation only when the data is otherwise unavailable</w:t>
+      </w:r>
+    </w:p>
     <w:bookmarkEnd w:id="35"/>
     <w:bookmarkEnd w:id="36"/>
+    <w:bookmarkStart w:id="37" w:name="exercises"/>
+    <w:p>
+      <w:pPr>
+        <w:pStyle w:val="Heading2"/>
+      </w:pPr>
+      <w:r>
+        <w:t xml:space="preserve">3.6 Exercises</w:t>
+      </w:r>
+    </w:p>
+    <w:p>
+      <w:pPr>
+        <w:numPr>
+          <w:ilvl w:val="0"/>
+          <w:numId w:val="1076"/>
+        </w:numPr>
+        <w:pStyle w:val="Compact"/>
+      </w:pPr>
+      <w:r>
+        <w:t xml:space="preserve">The variable in 2015-2019 ACS for</w:t>
+      </w:r>
+      <w:r>
+        <w:t xml:space="preserve"> </w:t>
+      </w:r>
+      <w:r>
+        <w:t xml:space="preserve">“</w:t>
+      </w:r>
+      <w:r>
+        <w:t xml:space="preserve">Percent of the population age 25 and up with a bachelor’s degree</w:t>
+      </w:r>
+      <w:r>
+        <w:t xml:space="preserve">”</w:t>
+      </w:r>
+      <w:r>
+        <w:t xml:space="preserve"> </w:t>
+      </w:r>
+      <w:r>
+        <w:t xml:space="preserve">is</w:t>
+      </w:r>
+      <w:r>
+        <w:t xml:space="preserve"> </w:t>
+      </w:r>
+      <w:r>
+        <w:rPr>
+          <w:rStyle w:val="VerbatimChar"/>
+        </w:rPr>
+        <w:t xml:space="preserve">DP02_0068P</w:t>
+      </w:r>
+      <w:r>
+        <w:t xml:space="preserve">. For a state of your choosing, use this variable to determine:</w:t>
+      </w:r>
+    </w:p>
+    <w:p>
+      <w:pPr>
+        <w:pStyle w:val="SourceCode"/>
+      </w:pPr>
+      <w:r>
+        <w:rPr>
+          <w:rStyle w:val="InformationTok"/>
+        </w:rPr>
+        <w:t xml:space="preserve">```{r}</w:t>
+      </w:r>
+      <w:r>
+        <w:br/>
+      </w:r>
+      <w:r>
+        <w:rPr>
+          <w:rStyle w:val="NormalTok"/>
+        </w:rPr>
+        <w:t xml:space="preserve">california </w:t>
+      </w:r>
+      <w:r>
+        <w:rPr>
+          <w:rStyle w:val="OtherTok"/>
+        </w:rPr>
+        <w:t xml:space="preserve">&lt;-</w:t>
+      </w:r>
+      <w:r>
+        <w:rPr>
+          <w:rStyle w:val="NormalTok"/>
+        </w:rPr>
+        <w:t xml:space="preserve"> </w:t>
+      </w:r>
+      <w:r>
+        <w:rPr>
+          <w:rStyle w:val="FunctionTok"/>
+        </w:rPr>
+        <w:t xml:space="preserve">get_acs</w:t>
+      </w:r>
+      <w:r>
+        <w:rPr>
+          <w:rStyle w:val="NormalTok"/>
+        </w:rPr>
+        <w:t xml:space="preserve">(</w:t>
+      </w:r>
+      <w:r>
+        <w:br/>
+      </w:r>
+      <w:r>
+        <w:rPr>
+          <w:rStyle w:val="NormalTok"/>
+        </w:rPr>
+        <w:t xml:space="preserve">  </w:t>
+      </w:r>
+      <w:r>
+        <w:rPr>
+          <w:rStyle w:val="AttributeTok"/>
+        </w:rPr>
+        <w:t xml:space="preserve">geography =</w:t>
+      </w:r>
+      <w:r>
+        <w:rPr>
+          <w:rStyle w:val="NormalTok"/>
+        </w:rPr>
+        <w:t xml:space="preserve"> </w:t>
+      </w:r>
+      <w:r>
+        <w:rPr>
+          <w:rStyle w:val="StringTok"/>
+        </w:rPr>
+        <w:t xml:space="preserve">"county"</w:t>
+      </w:r>
+      <w:r>
+        <w:rPr>
+          <w:rStyle w:val="NormalTok"/>
+        </w:rPr>
+        <w:t xml:space="preserve">,</w:t>
+      </w:r>
+      <w:r>
+        <w:br/>
+      </w:r>
+      <w:r>
+        <w:rPr>
+          <w:rStyle w:val="NormalTok"/>
+        </w:rPr>
+        <w:t xml:space="preserve">  </w:t>
+      </w:r>
+      <w:r>
+        <w:rPr>
+          <w:rStyle w:val="AttributeTok"/>
+        </w:rPr>
+        <w:t xml:space="preserve">variables =</w:t>
+      </w:r>
+      <w:r>
+        <w:rPr>
+          <w:rStyle w:val="NormalTok"/>
+        </w:rPr>
+        <w:t xml:space="preserve"> </w:t>
+      </w:r>
+      <w:r>
+        <w:rPr>
+          <w:rStyle w:val="StringTok"/>
+        </w:rPr>
+        <w:t xml:space="preserve">"DP02_0068P"</w:t>
+      </w:r>
+      <w:r>
+        <w:rPr>
+          <w:rStyle w:val="NormalTok"/>
+        </w:rPr>
+        <w:t xml:space="preserve">,</w:t>
+      </w:r>
+      <w:r>
+        <w:br/>
+      </w:r>
+      <w:r>
+        <w:rPr>
+          <w:rStyle w:val="NormalTok"/>
+        </w:rPr>
+        <w:t xml:space="preserve">  </w:t>
+      </w:r>
+      <w:r>
+        <w:rPr>
+          <w:rStyle w:val="AttributeTok"/>
+        </w:rPr>
+        <w:t xml:space="preserve">state =</w:t>
+      </w:r>
+      <w:r>
+        <w:rPr>
+          <w:rStyle w:val="NormalTok"/>
+        </w:rPr>
+        <w:t xml:space="preserve"> </w:t>
+      </w:r>
+      <w:r>
+        <w:rPr>
+          <w:rStyle w:val="StringTok"/>
+        </w:rPr>
+        <w:t xml:space="preserve">"CA"</w:t>
+      </w:r>
+      <w:r>
+        <w:rPr>
+          <w:rStyle w:val="NormalTok"/>
+        </w:rPr>
+        <w:t xml:space="preserve">,</w:t>
+      </w:r>
+      <w:r>
+        <w:br/>
+      </w:r>
+      <w:r>
+        <w:rPr>
+          <w:rStyle w:val="NormalTok"/>
+        </w:rPr>
+        <w:t xml:space="preserve">  </w:t>
+      </w:r>
+      <w:r>
+        <w:rPr>
+          <w:rStyle w:val="AttributeTok"/>
+        </w:rPr>
+        <w:t xml:space="preserve">year =</w:t>
+      </w:r>
+      <w:r>
+        <w:rPr>
+          <w:rStyle w:val="NormalTok"/>
+        </w:rPr>
+        <w:t xml:space="preserve"> </w:t>
+      </w:r>
+      <w:r>
+        <w:rPr>
+          <w:rStyle w:val="DecValTok"/>
+        </w:rPr>
+        <w:t xml:space="preserve">2019</w:t>
+      </w:r>
+      <w:r>
+        <w:br/>
+      </w:r>
+      <w:r>
+        <w:rPr>
+          <w:rStyle w:val="NormalTok"/>
+        </w:rPr>
+        <w:t xml:space="preserve">)</w:t>
+      </w:r>
+      <w:r>
+        <w:br/>
+      </w:r>
+      <w:r>
+        <w:rPr>
+          <w:rStyle w:val="InformationTok"/>
+        </w:rPr>
+        <w:t xml:space="preserve">```</w:t>
+      </w:r>
+    </w:p>
+    <w:p>
+      <w:pPr>
+        <w:pStyle w:val="SourceCode"/>
+      </w:pPr>
+      <w:r>
+        <w:rPr>
+          <w:rStyle w:val="VerbatimChar"/>
+        </w:rPr>
+        <w:t xml:space="preserve">Getting data from the 2015-2019 5-year ACS</w:t>
+      </w:r>
+    </w:p>
+    <w:p>
+      <w:pPr>
+        <w:pStyle w:val="SourceCode"/>
+      </w:pPr>
+      <w:r>
+        <w:rPr>
+          <w:rStyle w:val="VerbatimChar"/>
+        </w:rPr>
+        <w:t xml:space="preserve">Using the ACS Data Profile</w:t>
+      </w:r>
+    </w:p>
+    <w:p>
+      <w:pPr>
+        <w:pStyle w:val="SourceCode"/>
+      </w:pPr>
+      <w:r>
+        <w:rPr>
+          <w:rStyle w:val="InformationTok"/>
+        </w:rPr>
+        <w:t xml:space="preserve">```{r}</w:t>
+      </w:r>
+      <w:r>
+        <w:br/>
+      </w:r>
+      <w:r>
+        <w:rPr>
+          <w:rStyle w:val="NormalTok"/>
+        </w:rPr>
+        <w:t xml:space="preserve">california</w:t>
+      </w:r>
+      <w:r>
+        <w:br/>
+      </w:r>
+      <w:r>
+        <w:rPr>
+          <w:rStyle w:val="InformationTok"/>
+        </w:rPr>
+        <w:t xml:space="preserve">```</w:t>
+      </w:r>
+    </w:p>
+    <w:p>
+      <w:pPr>
+        <w:pStyle w:val="SourceCode"/>
+      </w:pPr>
+      <w:r>
+        <w:rPr>
+          <w:rStyle w:val="VerbatimChar"/>
+        </w:rPr>
+        <w:t xml:space="preserve"># A tibble: 58 × 5</w:t>
+      </w:r>
+      <w:r>
+        <w:br/>
+      </w:r>
+      <w:r>
+        <w:rPr>
+          <w:rStyle w:val="VerbatimChar"/>
+        </w:rPr>
+        <w:t xml:space="preserve">   GEOID NAME                            variable   estimate   moe</w:t>
+      </w:r>
+      <w:r>
+        <w:br/>
+      </w:r>
+      <w:r>
+        <w:rPr>
+          <w:rStyle w:val="VerbatimChar"/>
+        </w:rPr>
+        <w:t xml:space="preserve">   &lt;chr&gt; &lt;chr&gt;                           &lt;chr&gt;         &lt;dbl&gt; &lt;dbl&gt;</w:t>
+      </w:r>
+      <w:r>
+        <w:br/>
+      </w:r>
+      <w:r>
+        <w:rPr>
+          <w:rStyle w:val="VerbatimChar"/>
+        </w:rPr>
+        <w:t xml:space="preserve"> 1 06001 Alameda County, California      DP02_0068P     47.4   0.4</w:t>
+      </w:r>
+      <w:r>
+        <w:br/>
+      </w:r>
+      <w:r>
+        <w:rPr>
+          <w:rStyle w:val="VerbatimChar"/>
+        </w:rPr>
+        <w:t xml:space="preserve"> 2 06003 Alpine County, California       DP02_0068P     34.5   6.5</w:t>
+      </w:r>
+      <w:r>
+        <w:br/>
+      </w:r>
+      <w:r>
+        <w:rPr>
+          <w:rStyle w:val="VerbatimChar"/>
+        </w:rPr>
+        <w:t xml:space="preserve"> 3 06005 Amador County, California       DP02_0068P     19.3   2.1</w:t>
+      </w:r>
+      <w:r>
+        <w:br/>
+      </w:r>
+      <w:r>
+        <w:rPr>
+          <w:rStyle w:val="VerbatimChar"/>
+        </w:rPr>
+        <w:t xml:space="preserve"> 4 06007 Butte County, California        DP02_0068P     27.2   0.9</w:t>
+      </w:r>
+      <w:r>
+        <w:br/>
+      </w:r>
+      <w:r>
+        <w:rPr>
+          <w:rStyle w:val="VerbatimChar"/>
+        </w:rPr>
+        <w:t xml:space="preserve"> 5 06009 Calaveras County, California    DP02_0068P     18.3   1.6</w:t>
+      </w:r>
+      <w:r>
+        <w:br/>
+      </w:r>
+      <w:r>
+        <w:rPr>
+          <w:rStyle w:val="VerbatimChar"/>
+        </w:rPr>
+        <w:t xml:space="preserve"> 6 06011 Colusa County, California       DP02_0068P     15     2  </w:t>
+      </w:r>
+      <w:r>
+        <w:br/>
+      </w:r>
+      <w:r>
+        <w:rPr>
+          <w:rStyle w:val="VerbatimChar"/>
+        </w:rPr>
+        <w:t xml:space="preserve"> 7 06013 Contra Costa County, California DP02_0068P     42.4   0.4</w:t>
+      </w:r>
+      <w:r>
+        <w:br/>
+      </w:r>
+      <w:r>
+        <w:rPr>
+          <w:rStyle w:val="VerbatimChar"/>
+        </w:rPr>
+        <w:t xml:space="preserve"> 8 06015 Del Norte County, California    DP02_0068P     14.8   2  </w:t>
+      </w:r>
+      <w:r>
+        <w:br/>
+      </w:r>
+      <w:r>
+        <w:rPr>
+          <w:rStyle w:val="VerbatimChar"/>
+        </w:rPr>
+        <w:t xml:space="preserve"> 9 06017 El Dorado County, California    DP02_0068P     34.3   1.1</w:t>
+      </w:r>
+      <w:r>
+        <w:br/>
+      </w:r>
+      <w:r>
+        <w:rPr>
+          <w:rStyle w:val="VerbatimChar"/>
+        </w:rPr>
+        <w:t xml:space="preserve">10 06019 Fresno County, California       DP02_0068P     21.2   0.4</w:t>
+      </w:r>
+      <w:r>
+        <w:br/>
+      </w:r>
+      <w:r>
+        <w:rPr>
+          <w:rStyle w:val="VerbatimChar"/>
+        </w:rPr>
+        <w:t xml:space="preserve"># ℹ 48 more rows</w:t>
+      </w:r>
+    </w:p>
+    <w:p>
+      <w:pPr>
+        <w:numPr>
+          <w:ilvl w:val="0"/>
+          <w:numId w:val="1077"/>
+        </w:numPr>
+        <w:pStyle w:val="Compact"/>
+      </w:pPr>
+      <w:r>
+        <w:t xml:space="preserve">The county with the highest percentage in the state;</w:t>
+      </w:r>
+    </w:p>
+    <w:p>
+      <w:pPr>
+        <w:pStyle w:val="SourceCode"/>
+      </w:pPr>
+      <w:r>
+        <w:rPr>
+          <w:rStyle w:val="InformationTok"/>
+        </w:rPr>
+        <w:t xml:space="preserve">```{r}</w:t>
+      </w:r>
+      <w:r>
+        <w:br/>
+      </w:r>
+      <w:r>
+        <w:rPr>
+          <w:rStyle w:val="NormalTok"/>
+        </w:rPr>
+        <w:t xml:space="preserve">california </w:t>
+      </w:r>
+      <w:r>
+        <w:rPr>
+          <w:rStyle w:val="SpecialCharTok"/>
+        </w:rPr>
+        <w:t xml:space="preserve">%&gt;%</w:t>
+      </w:r>
+      <w:r>
+        <w:br/>
+      </w:r>
+      <w:r>
+        <w:rPr>
+          <w:rStyle w:val="NormalTok"/>
+        </w:rPr>
+        <w:t xml:space="preserve">  </w:t>
+      </w:r>
+      <w:r>
+        <w:rPr>
+          <w:rStyle w:val="FunctionTok"/>
+        </w:rPr>
+        <w:t xml:space="preserve">filter</w:t>
+      </w:r>
+      <w:r>
+        <w:rPr>
+          <w:rStyle w:val="NormalTok"/>
+        </w:rPr>
+        <w:t xml:space="preserve">(estimate </w:t>
+      </w:r>
+      <w:r>
+        <w:rPr>
+          <w:rStyle w:val="SpecialCharTok"/>
+        </w:rPr>
+        <w:t xml:space="preserve">==</w:t>
+      </w:r>
+      <w:r>
+        <w:rPr>
+          <w:rStyle w:val="NormalTok"/>
+        </w:rPr>
+        <w:t xml:space="preserve"> </w:t>
+      </w:r>
+      <w:r>
+        <w:rPr>
+          <w:rStyle w:val="FunctionTok"/>
+        </w:rPr>
+        <w:t xml:space="preserve">max</w:t>
+      </w:r>
+      <w:r>
+        <w:rPr>
+          <w:rStyle w:val="NormalTok"/>
+        </w:rPr>
+        <w:t xml:space="preserve">(estimate))</w:t>
+      </w:r>
+      <w:r>
+        <w:br/>
+      </w:r>
+      <w:r>
+        <w:rPr>
+          <w:rStyle w:val="InformationTok"/>
+        </w:rPr>
+        <w:t xml:space="preserve">```</w:t>
+      </w:r>
+    </w:p>
+    <w:p>
+      <w:pPr>
+        <w:pStyle w:val="SourceCode"/>
+      </w:pPr>
+      <w:r>
+        <w:rPr>
+          <w:rStyle w:val="VerbatimChar"/>
+        </w:rPr>
+        <w:t xml:space="preserve"># A tibble: 1 × 5</w:t>
+      </w:r>
+      <w:r>
+        <w:br/>
+      </w:r>
+      <w:r>
+        <w:rPr>
+          <w:rStyle w:val="VerbatimChar"/>
+        </w:rPr>
+        <w:t xml:space="preserve">  GEOID NAME                     variable   estimate   moe</w:t>
+      </w:r>
+      <w:r>
+        <w:br/>
+      </w:r>
+      <w:r>
+        <w:rPr>
+          <w:rStyle w:val="VerbatimChar"/>
+        </w:rPr>
+        <w:t xml:space="preserve">  &lt;chr&gt; &lt;chr&gt;                    &lt;chr&gt;         &lt;dbl&gt; &lt;dbl&gt;</w:t>
+      </w:r>
+      <w:r>
+        <w:br/>
+      </w:r>
+      <w:r>
+        <w:rPr>
+          <w:rStyle w:val="VerbatimChar"/>
+        </w:rPr>
+        <w:t xml:space="preserve">1 06041 Marin County, California DP02_0068P     59.5   0.8</w:t>
+      </w:r>
+    </w:p>
+    <w:p>
+      <w:pPr>
+        <w:numPr>
+          <w:ilvl w:val="0"/>
+          <w:numId w:val="1078"/>
+        </w:numPr>
+        <w:pStyle w:val="Compact"/>
+      </w:pPr>
+      <w:r>
+        <w:t xml:space="preserve">The county with the lowest percentage in the state;</w:t>
+      </w:r>
+    </w:p>
+    <w:p>
+      <w:pPr>
+        <w:pStyle w:val="SourceCode"/>
+      </w:pPr>
+      <w:r>
+        <w:rPr>
+          <w:rStyle w:val="InformationTok"/>
+        </w:rPr>
+        <w:t xml:space="preserve">```{r}</w:t>
+      </w:r>
+      <w:r>
+        <w:br/>
+      </w:r>
+      <w:r>
+        <w:rPr>
+          <w:rStyle w:val="NormalTok"/>
+        </w:rPr>
+        <w:t xml:space="preserve">california </w:t>
+      </w:r>
+      <w:r>
+        <w:rPr>
+          <w:rStyle w:val="SpecialCharTok"/>
+        </w:rPr>
+        <w:t xml:space="preserve">%&gt;%</w:t>
+      </w:r>
+      <w:r>
+        <w:rPr>
+          <w:rStyle w:val="NormalTok"/>
+        </w:rPr>
+        <w:t xml:space="preserve"> </w:t>
+      </w:r>
+      <w:r>
+        <w:br/>
+      </w:r>
+      <w:r>
+        <w:rPr>
+          <w:rStyle w:val="NormalTok"/>
+        </w:rPr>
+        <w:t xml:space="preserve">  </w:t>
+      </w:r>
+      <w:r>
+        <w:rPr>
+          <w:rStyle w:val="FunctionTok"/>
+        </w:rPr>
+        <w:t xml:space="preserve">filter</w:t>
+      </w:r>
+      <w:r>
+        <w:rPr>
+          <w:rStyle w:val="NormalTok"/>
+        </w:rPr>
+        <w:t xml:space="preserve">(estimate </w:t>
+      </w:r>
+      <w:r>
+        <w:rPr>
+          <w:rStyle w:val="SpecialCharTok"/>
+        </w:rPr>
+        <w:t xml:space="preserve">==</w:t>
+      </w:r>
+      <w:r>
+        <w:rPr>
+          <w:rStyle w:val="NormalTok"/>
+        </w:rPr>
+        <w:t xml:space="preserve"> </w:t>
+      </w:r>
+      <w:r>
+        <w:rPr>
+          <w:rStyle w:val="FunctionTok"/>
+        </w:rPr>
+        <w:t xml:space="preserve">min</w:t>
+      </w:r>
+      <w:r>
+        <w:rPr>
+          <w:rStyle w:val="NormalTok"/>
+        </w:rPr>
+        <w:t xml:space="preserve">(estimate))</w:t>
+      </w:r>
+      <w:r>
+        <w:br/>
+      </w:r>
+      <w:r>
+        <w:rPr>
+          <w:rStyle w:val="InformationTok"/>
+        </w:rPr>
+        <w:t xml:space="preserve">```</w:t>
+      </w:r>
+    </w:p>
+    <w:p>
+      <w:pPr>
+        <w:pStyle w:val="SourceCode"/>
+      </w:pPr>
+      <w:r>
+        <w:rPr>
+          <w:rStyle w:val="VerbatimChar"/>
+        </w:rPr>
+        <w:t xml:space="preserve"># A tibble: 1 × 5</w:t>
+      </w:r>
+      <w:r>
+        <w:br/>
+      </w:r>
+      <w:r>
+        <w:rPr>
+          <w:rStyle w:val="VerbatimChar"/>
+        </w:rPr>
+        <w:t xml:space="preserve">  GEOID NAME                      variable   estimate   moe</w:t>
+      </w:r>
+      <w:r>
+        <w:br/>
+      </w:r>
+      <w:r>
+        <w:rPr>
+          <w:rStyle w:val="VerbatimChar"/>
+        </w:rPr>
+        <w:t xml:space="preserve">  &lt;chr&gt; &lt;chr&gt;                     &lt;chr&gt;         &lt;dbl&gt; &lt;dbl&gt;</w:t>
+      </w:r>
+      <w:r>
+        <w:br/>
+      </w:r>
+      <w:r>
+        <w:rPr>
+          <w:rStyle w:val="VerbatimChar"/>
+        </w:rPr>
+        <w:t xml:space="preserve">1 06035 Lassen County, California DP02_0068P     12.9   1.4</w:t>
+      </w:r>
+    </w:p>
+    <w:p>
+      <w:pPr>
+        <w:numPr>
+          <w:ilvl w:val="0"/>
+          <w:numId w:val="1079"/>
+        </w:numPr>
+        <w:pStyle w:val="Compact"/>
+      </w:pPr>
+      <w:r>
+        <w:t xml:space="preserve">The median value for counties in your chosen state.</w:t>
+      </w:r>
+    </w:p>
+    <w:p>
+      <w:pPr>
+        <w:pStyle w:val="SourceCode"/>
+      </w:pPr>
+      <w:r>
+        <w:rPr>
+          <w:rStyle w:val="InformationTok"/>
+        </w:rPr>
+        <w:t xml:space="preserve">```{r}</w:t>
+      </w:r>
+      <w:r>
+        <w:br/>
+      </w:r>
+      <w:r>
+        <w:rPr>
+          <w:rStyle w:val="NormalTok"/>
+        </w:rPr>
+        <w:t xml:space="preserve">california </w:t>
+      </w:r>
+      <w:r>
+        <w:rPr>
+          <w:rStyle w:val="SpecialCharTok"/>
+        </w:rPr>
+        <w:t xml:space="preserve">%&gt;%</w:t>
+      </w:r>
+      <w:r>
+        <w:rPr>
+          <w:rStyle w:val="NormalTok"/>
+        </w:rPr>
+        <w:t xml:space="preserve"> </w:t>
+      </w:r>
+      <w:r>
+        <w:rPr>
+          <w:rStyle w:val="FunctionTok"/>
+        </w:rPr>
+        <w:t xml:space="preserve">summarize</w:t>
+      </w:r>
+      <w:r>
+        <w:rPr>
+          <w:rStyle w:val="NormalTok"/>
+        </w:rPr>
+        <w:t xml:space="preserve">(</w:t>
+      </w:r>
+      <w:r>
+        <w:rPr>
+          <w:rStyle w:val="AttributeTok"/>
+        </w:rPr>
+        <w:t xml:space="preserve">median_percent =</w:t>
+      </w:r>
+      <w:r>
+        <w:rPr>
+          <w:rStyle w:val="NormalTok"/>
+        </w:rPr>
+        <w:t xml:space="preserve"> </w:t>
+      </w:r>
+      <w:r>
+        <w:rPr>
+          <w:rStyle w:val="FunctionTok"/>
+        </w:rPr>
+        <w:t xml:space="preserve">median</w:t>
+      </w:r>
+      <w:r>
+        <w:rPr>
+          <w:rStyle w:val="NormalTok"/>
+        </w:rPr>
+        <w:t xml:space="preserve">(estimate))</w:t>
+      </w:r>
+      <w:r>
+        <w:br/>
+      </w:r>
+      <w:r>
+        <w:rPr>
+          <w:rStyle w:val="InformationTok"/>
+        </w:rPr>
+        <w:t xml:space="preserve">```</w:t>
+      </w:r>
+    </w:p>
+    <w:p>
+      <w:pPr>
+        <w:pStyle w:val="SourceCode"/>
+      </w:pPr>
+      <w:r>
+        <w:rPr>
+          <w:rStyle w:val="VerbatimChar"/>
+        </w:rPr>
+        <w:t xml:space="preserve"># A tibble: 1 × 1</w:t>
+      </w:r>
+      <w:r>
+        <w:br/>
+      </w:r>
+      <w:r>
+        <w:rPr>
+          <w:rStyle w:val="VerbatimChar"/>
+        </w:rPr>
+        <w:t xml:space="preserve">  median_percent</w:t>
+      </w:r>
+      <w:r>
+        <w:br/>
+      </w:r>
+      <w:r>
+        <w:rPr>
+          <w:rStyle w:val="VerbatimChar"/>
+        </w:rPr>
+        <w:t xml:space="preserve">           &lt;dbl&gt;</w:t>
+      </w:r>
+      <w:r>
+        <w:br/>
+      </w:r>
+      <w:r>
+        <w:rPr>
+          <w:rStyle w:val="VerbatimChar"/>
+        </w:rPr>
+        <w:t xml:space="preserve">1           24.0</w:t>
+      </w:r>
+    </w:p>
+    <w:p>
+      <w:pPr>
+        <w:pStyle w:val="FirstParagraph"/>
+      </w:pPr>
+      <w:r>
+        <w:t xml:space="preserve">(One area the text does not guide on here, is how to compute a meaningful margin of error for a value such as the median percent of the population age 25 and up with a bachelor’s degree per county)</w:t>
+      </w:r>
+    </w:p>
+    <w:bookmarkEnd w:id="37"/>
+    <w:bookmarkEnd w:id="38"/>
     <w:sectPr/>
   </w:body>
 </w:document>
@@ -13372,6 +15235,66 @@
     <w:abstractNumId w:val="991"/>
   </w:num>
   <w:num w:numId="1068">
+    <w:abstractNumId w:val="991"/>
+  </w:num>
+  <w:num w:numId="1069">
+    <w:abstractNumId w:val="991"/>
+  </w:num>
+  <w:num w:numId="1070">
+    <w:abstractNumId w:val="99411"/>
+    <w:lvlOverride w:ilvl="0">
+      <w:startOverride w:val="1"/>
+    </w:lvlOverride>
+    <w:lvlOverride w:ilvl="1">
+      <w:startOverride w:val="1"/>
+    </w:lvlOverride>
+    <w:lvlOverride w:ilvl="2">
+      <w:startOverride w:val="1"/>
+    </w:lvlOverride>
+    <w:lvlOverride w:ilvl="3">
+      <w:startOverride w:val="1"/>
+    </w:lvlOverride>
+    <w:lvlOverride w:ilvl="4">
+      <w:startOverride w:val="1"/>
+    </w:lvlOverride>
+    <w:lvlOverride w:ilvl="5">
+      <w:startOverride w:val="1"/>
+    </w:lvlOverride>
+    <w:lvlOverride w:ilvl="6">
+      <w:startOverride w:val="1"/>
+    </w:lvlOverride>
+    <w:lvlOverride w:ilvl="7">
+      <w:startOverride w:val="1"/>
+    </w:lvlOverride>
+    <w:lvlOverride w:ilvl="8">
+      <w:startOverride w:val="1"/>
+    </w:lvlOverride>
+  </w:num>
+  <w:num w:numId="1071">
+    <w:abstractNumId w:val="991"/>
+  </w:num>
+  <w:num w:numId="1072">
+    <w:abstractNumId w:val="991"/>
+  </w:num>
+  <w:num w:numId="1073">
+    <w:abstractNumId w:val="991"/>
+  </w:num>
+  <w:num w:numId="1074">
+    <w:abstractNumId w:val="991"/>
+  </w:num>
+  <w:num w:numId="1075">
+    <w:abstractNumId w:val="991"/>
+  </w:num>
+  <w:num w:numId="1076">
+    <w:abstractNumId w:val="991"/>
+  </w:num>
+  <w:num w:numId="1077">
+    <w:abstractNumId w:val="991"/>
+  </w:num>
+  <w:num w:numId="1078">
+    <w:abstractNumId w:val="991"/>
+  </w:num>
+  <w:num w:numId="1079">
     <w:abstractNumId w:val="991"/>
   </w:num>
 </w:numbering>

</xml_diff>